<commit_message>
Updated for build tools
</commit_message>
<xml_diff>
--- a/docs/TechnologyReview.docx
+++ b/docs/TechnologyReview.docx
@@ -345,6 +345,84 @@
           <w:rtl w:val="0"/>
         </w:rPr>
         <w:t xml:space="preserve"> which uses Tika under the covers to detect MIME types - this could simplify development significantly if proven to be useful.</w:t>
+      </w:r>
+    </w:p>
+    <w:p>
+      <w:pPr>
+        <w:contextualSpacing w:val="0"/>
+      </w:pPr>
+      <w:r>
+        <w:rPr>
+          <w:rtl w:val="0"/>
+        </w:rPr>
+      </w:r>
+    </w:p>
+    <w:p>
+      <w:pPr>
+        <w:pStyle w:val="Heading1"/>
+        <w:contextualSpacing w:val="0"/>
+      </w:pPr>
+      <w:bookmarkStart w:id="4" w:colFirst="0" w:name="h.itibu7fow21z" w:colLast="0"/>
+      <w:bookmarkEnd w:id="4"/>
+      <w:r>
+        <w:rPr>
+          <w:rtl w:val="0"/>
+        </w:rPr>
+        <w:t xml:space="preserve">Build Tools</w:t>
+      </w:r>
+    </w:p>
+    <w:p>
+      <w:pPr>
+        <w:contextualSpacing w:val="0"/>
+      </w:pPr>
+      <w:r>
+        <w:rPr>
+          <w:rtl w:val="0"/>
+        </w:rPr>
+      </w:r>
+    </w:p>
+    <w:p>
+      <w:pPr>
+        <w:contextualSpacing w:val="0"/>
+      </w:pPr>
+      <w:r>
+        <w:rPr>
+          <w:rtl w:val="0"/>
+        </w:rPr>
+        <w:t xml:space="preserve">The two most common build tools for Java are Maven and Gradle.  The most common build tool for Clojure is Leiningen, but Maven can also be used.</w:t>
+      </w:r>
+    </w:p>
+    <w:p>
+      <w:pPr>
+        <w:contextualSpacing w:val="0"/>
+      </w:pPr>
+      <w:r>
+        <w:rPr>
+          <w:rtl w:val="0"/>
+        </w:rPr>
+      </w:r>
+    </w:p>
+    <w:p>
+      <w:pPr>
+        <w:contextualSpacing w:val="0"/>
+      </w:pPr>
+      <w:r>
+        <w:rPr>
+          <w:b w:val="1"/>
+          <w:rtl w:val="0"/>
+        </w:rPr>
+        <w:t xml:space="preserve">Choice: </w:t>
+      </w:r>
+      <w:r>
+        <w:rPr>
+          <w:rtl w:val="0"/>
+        </w:rPr>
+        <w:t xml:space="preserve">Leiningen if possible, Maven if not.  Based on our demo that we wrote with Clojure, Leiningen is a very simple tool to use for building projects and automating tests.  It is used for professional Clojure development to deploy to servers as well, so this seems like a good option.  However, if Apache Tika turns out to not play nice with Leiningen, we will use Maven instead.</w:t>
+      </w:r>
+      <w:r>
+        <w:rPr>
+          <w:rtl w:val="0"/>
+        </w:rPr>
       </w:r>
     </w:p>
     <w:sectPr>

</xml_diff>